<commit_message>
Add footer to admin, developer, and user dashboards; include navigation menu in layout
</commit_message>
<xml_diff>
--- a/DOC/documents/LMS.E2.B5.SRS.docx
+++ b/DOC/documents/LMS.E2.B5.SRS.docx
@@ -9025,6 +9025,9 @@
         <w:jc w:val="center"/>
       </w:pPr>
       <w:r>
+        <w:rPr>
+          <w:noProof/>
+        </w:rPr>
         <w:drawing>
           <wp:inline distT="0" distB="0" distL="0" distR="0" wp14:anchorId="7DF2B16D" wp14:editId="2E394014">
             <wp:extent cx="5746750" cy="3429635"/>
@@ -12039,10 +12042,7 @@
         <w:pStyle w:val="Heading3"/>
       </w:pPr>
       <w:r>
-        <w:t>2.</w:t>
-      </w:r>
-      <w:r>
-        <w:t>3</w:t>
+        <w:t>2.3</w:t>
       </w:r>
       <w:r>
         <w:rPr>
@@ -12054,10 +12054,7 @@
         <w:t xml:space="preserve"> </w:t>
       </w:r>
       <w:r>
-        <w:t>Feature: License Engine Core</w:t>
-      </w:r>
-      <w:r>
-        <w:t xml:space="preserve"> </w:t>
+        <w:t xml:space="preserve">Feature: License Engine Core </w:t>
       </w:r>
     </w:p>
     <w:p>
@@ -12790,30 +12787,18 @@
     </w:p>
     <w:p>
       <w:pPr>
-        <w:rPr>
-          <w:i/>
-          <w:color w:val="0000FF"/>
-        </w:rPr>
+        <w:pStyle w:val="Heading3"/>
       </w:pPr>
       <w:bookmarkStart w:id="12" w:name="_heading=h.wl70gpd0856r" w:colFirst="0" w:colLast="0"/>
+      <w:bookmarkStart w:id="13" w:name="_Toc208156375"/>
       <w:bookmarkEnd w:id="12"/>
       <w:r>
-        <w:rPr>
-          <w:i/>
-          <w:color w:val="0000FF"/>
-        </w:rPr>
-        <w:t>[Provide descriptions about the system’s functions/screens. The functions/screens are grouped by the system features, and even sub-features if needed. For the screens, you need to provide the screen layouts (mock-up screens) and relevant specifications if needed]</w:t>
-      </w:r>
-    </w:p>
-    <w:p>
-      <w:pPr>
-        <w:pStyle w:val="Heading3"/>
-      </w:pPr>
-      <w:bookmarkStart w:id="13" w:name="_Toc208156375"/>
-      <w:r>
-        <w:t>3.1 Feature Name1</w:t>
+        <w:t xml:space="preserve">3.1 </w:t>
       </w:r>
       <w:bookmarkEnd w:id="13"/>
+      <w:r>
+        <w:t>Feature: Order Processing</w:t>
+      </w:r>
     </w:p>
     <w:p>
       <w:pPr>
@@ -12824,13 +12809,8 @@
       <w:r>
         <w:t xml:space="preserve">3.1.1 </w:t>
       </w:r>
-      <w:proofErr w:type="spellStart"/>
       <w:r>
-        <w:t>SubFeature</w:t>
-      </w:r>
-      <w:proofErr w:type="spellEnd"/>
-      <w:r>
-        <w:t xml:space="preserve"> Name1.1</w:t>
+        <w:t>SubFeature: Checkout</w:t>
       </w:r>
     </w:p>
     <w:p>
@@ -12838,7 +12818,10 @@
         <w:pStyle w:val="Heading5"/>
       </w:pPr>
       <w:r>
-        <w:t>3.1.1.1 Screen/Function Name1</w:t>
+        <w:t xml:space="preserve">3.1.1.1 </w:t>
+      </w:r>
+      <w:r>
+        <w:t>Screen: Checkout Page</w:t>
       </w:r>
     </w:p>
     <w:p>
@@ -12855,23 +12838,7 @@
           <w:i/>
           <w:color w:val="0000FF"/>
         </w:rPr>
-        <w:t>[Content #1: UI layout (</w:t>
-      </w:r>
-      <w:proofErr w:type="spellStart"/>
-      <w:r>
-        <w:rPr>
-          <w:i/>
-          <w:color w:val="0000FF"/>
-        </w:rPr>
-        <w:t>Mockup</w:t>
-      </w:r>
-      <w:proofErr w:type="spellEnd"/>
-      <w:r>
-        <w:rPr>
-          <w:i/>
-          <w:color w:val="0000FF"/>
-        </w:rPr>
-        <w:t xml:space="preserve"> screen prototype)]</w:t>
+        <w:t>[Content #1: UI layout (Mockup screen prototype)]</w:t>
       </w:r>
     </w:p>
     <w:p>
@@ -13155,15 +13122,7 @@
       <w:bookmarkStart w:id="15" w:name="_heading=h.5wplhwij9haa" w:colFirst="0" w:colLast="0"/>
       <w:bookmarkEnd w:id="15"/>
       <w:r>
-        <w:t xml:space="preserve">3.1.2 </w:t>
-      </w:r>
-      <w:proofErr w:type="spellStart"/>
-      <w:r>
-        <w:t>SubFeature</w:t>
-      </w:r>
-      <w:proofErr w:type="spellEnd"/>
-      <w:r>
-        <w:t xml:space="preserve"> Name1.2</w:t>
+        <w:t>3.1.2 SubFeature Name1.2</w:t>
       </w:r>
     </w:p>
     <w:p>
@@ -13235,7 +13194,6 @@
       </w:pPr>
       <w:bookmarkStart w:id="20" w:name="_Toc208156377"/>
       <w:r>
-        <w:lastRenderedPageBreak/>
         <w:t>3.3 System Administration</w:t>
       </w:r>
       <w:bookmarkEnd w:id="20"/>
@@ -13618,6 +13576,7 @@
         <w:rPr>
           <w:color w:val="000000"/>
         </w:rPr>
+        <w:lastRenderedPageBreak/>
         <w:t>Filter Setting List: filter master data by data types, statuses</w:t>
       </w:r>
     </w:p>
@@ -14214,6 +14173,7 @@
       <w:bookmarkStart w:id="22" w:name="_heading=h.a0b820ekdt2c" w:colFirst="0" w:colLast="0"/>
       <w:bookmarkEnd w:id="22"/>
       <w:r>
+        <w:lastRenderedPageBreak/>
         <w:t>3.3.2 User Management</w:t>
       </w:r>
     </w:p>
@@ -14443,7 +14403,6 @@
       </w:pPr>
       <w:bookmarkStart w:id="28" w:name="_Toc208156381"/>
       <w:r>
-        <w:lastRenderedPageBreak/>
         <w:t>5. Requirement Appendix</w:t>
       </w:r>
       <w:bookmarkEnd w:id="28"/>
@@ -14884,6 +14843,7 @@
               <w:rPr>
                 <w:color w:val="000000"/>
               </w:rPr>
+              <w:lastRenderedPageBreak/>
               <w:t>BR-12</w:t>
             </w:r>
           </w:p>
@@ -15895,19 +15855,118 @@
                 <w:sz w:val="22"/>
                 <w:szCs w:val="22"/>
               </w:rPr>
-              <w:t>A confirmation email has been sent to {</w:t>
-            </w:r>
-            <w:proofErr w:type="spellStart"/>
-            <w:r>
+              <w:t xml:space="preserve">A confirmation email has been sent to {email_address}. </w:t>
+            </w:r>
+          </w:p>
+        </w:tc>
+      </w:tr>
+      <w:tr>
+        <w:tc>
+          <w:tcPr>
+            <w:tcW w:w="557" w:type="dxa"/>
+          </w:tcPr>
+          <w:p>
+            <w:pPr>
+              <w:spacing w:before="60" w:after="60"/>
+              <w:rPr>
+                <w:rFonts w:ascii="Calibri" w:eastAsia="Calibri" w:hAnsi="Calibri" w:cs="Calibri"/>
+                <w:sz w:val="22"/>
+                <w:szCs w:val="22"/>
+              </w:rPr>
+            </w:pPr>
+            <w:r>
+              <w:rPr>
+                <w:rFonts w:ascii="Calibri" w:eastAsia="Calibri" w:hAnsi="Calibri" w:cs="Calibri"/>
+                <w:sz w:val="22"/>
+                <w:szCs w:val="22"/>
+              </w:rPr>
+              <w:t>6</w:t>
+            </w:r>
+          </w:p>
+        </w:tc>
+        <w:tc>
+          <w:tcPr>
+            <w:tcW w:w="1122" w:type="dxa"/>
+          </w:tcPr>
+          <w:p>
+            <w:pPr>
+              <w:spacing w:before="60" w:after="60"/>
+              <w:rPr>
+                <w:rFonts w:ascii="Calibri" w:eastAsia="Calibri" w:hAnsi="Calibri" w:cs="Calibri"/>
+                <w:sz w:val="22"/>
+                <w:szCs w:val="22"/>
+              </w:rPr>
+            </w:pPr>
+            <w:r>
+              <w:rPr>
+                <w:rFonts w:ascii="Calibri" w:eastAsia="Calibri" w:hAnsi="Calibri" w:cs="Calibri"/>
+                <w:sz w:val="22"/>
+                <w:szCs w:val="22"/>
+              </w:rPr>
+              <w:t>MSG06</w:t>
+            </w:r>
+          </w:p>
+        </w:tc>
+        <w:tc>
+          <w:tcPr>
+            <w:tcW w:w="1466" w:type="dxa"/>
+          </w:tcPr>
+          <w:p>
+            <w:pPr>
+              <w:spacing w:before="60" w:after="60"/>
+              <w:rPr>
+                <w:rFonts w:ascii="Calibri" w:eastAsia="Calibri" w:hAnsi="Calibri" w:cs="Calibri"/>
+                <w:sz w:val="22"/>
+                <w:szCs w:val="22"/>
+              </w:rPr>
+            </w:pPr>
+            <w:r>
+              <w:rPr>
+                <w:rFonts w:ascii="Calibri" w:eastAsia="Calibri" w:hAnsi="Calibri" w:cs="Calibri"/>
+                <w:sz w:val="22"/>
+                <w:szCs w:val="22"/>
+              </w:rPr>
+              <w:t>Toast message</w:t>
+            </w:r>
+          </w:p>
+        </w:tc>
+        <w:tc>
+          <w:tcPr>
+            <w:tcW w:w="3038" w:type="dxa"/>
+          </w:tcPr>
+          <w:p>
+            <w:pPr>
+              <w:spacing w:before="60" w:after="60"/>
+              <w:rPr>
+                <w:rFonts w:ascii="Calibri" w:eastAsia="Calibri" w:hAnsi="Calibri" w:cs="Calibri"/>
+                <w:sz w:val="22"/>
+                <w:szCs w:val="22"/>
+              </w:rPr>
+            </w:pPr>
+            <w:r>
+              <w:rPr>
+                <w:rFonts w:ascii="Calibri" w:eastAsia="Calibri" w:hAnsi="Calibri" w:cs="Calibri"/>
+                <w:sz w:val="22"/>
+                <w:szCs w:val="22"/>
+              </w:rPr>
+              <w:t>Resetting asset information successfully</w:t>
+            </w:r>
+          </w:p>
+        </w:tc>
+        <w:tc>
+          <w:tcPr>
+            <w:tcW w:w="2964" w:type="dxa"/>
+          </w:tcPr>
+          <w:p>
+            <w:pPr>
+              <w:spacing w:before="60" w:after="60"/>
               <w:rPr>
                 <w:rFonts w:ascii="Calibri" w:eastAsia="Calibri" w:hAnsi="Calibri" w:cs="Calibri"/>
                 <w:i/>
                 <w:sz w:val="22"/>
                 <w:szCs w:val="22"/>
               </w:rPr>
-              <w:t>email_address</w:t>
-            </w:r>
-            <w:proofErr w:type="spellEnd"/>
+            </w:pPr>
             <w:r>
               <w:rPr>
                 <w:rFonts w:ascii="Calibri" w:eastAsia="Calibri" w:hAnsi="Calibri" w:cs="Calibri"/>
@@ -15915,7 +15974,7 @@
                 <w:sz w:val="22"/>
                 <w:szCs w:val="22"/>
               </w:rPr>
-              <w:t xml:space="preserve">}. </w:t>
+              <w:t xml:space="preserve">Return asset(s) successfully. </w:t>
             </w:r>
           </w:p>
         </w:tc>
@@ -15940,7 +15999,7 @@
                 <w:sz w:val="22"/>
                 <w:szCs w:val="22"/>
               </w:rPr>
-              <w:t>6</w:t>
+              <w:t>7</w:t>
             </w:r>
           </w:p>
         </w:tc>
@@ -15963,7 +16022,7 @@
                 <w:sz w:val="22"/>
                 <w:szCs w:val="22"/>
               </w:rPr>
-              <w:t>MSG06</w:t>
+              <w:t>MSG07</w:t>
             </w:r>
           </w:p>
         </w:tc>
@@ -16009,7 +16068,7 @@
                 <w:sz w:val="22"/>
                 <w:szCs w:val="22"/>
               </w:rPr>
-              <w:t>Resetting asset information successfully</w:t>
+              <w:t>Deleting asset information successfully</w:t>
             </w:r>
           </w:p>
         </w:tc>
@@ -16034,7 +16093,7 @@
                 <w:sz w:val="22"/>
                 <w:szCs w:val="22"/>
               </w:rPr>
-              <w:t xml:space="preserve">Return asset(s) successfully. </w:t>
+              <w:t xml:space="preserve">Delete asset(s) successfully. </w:t>
             </w:r>
           </w:p>
         </w:tc>
@@ -16059,7 +16118,7 @@
                 <w:sz w:val="22"/>
                 <w:szCs w:val="22"/>
               </w:rPr>
-              <w:t>7</w:t>
+              <w:t>8</w:t>
             </w:r>
           </w:p>
         </w:tc>
@@ -16082,7 +16141,7 @@
                 <w:sz w:val="22"/>
                 <w:szCs w:val="22"/>
               </w:rPr>
-              <w:t>MSG07</w:t>
+              <w:t>MSG08</w:t>
             </w:r>
           </w:p>
         </w:tc>
@@ -16105,7 +16164,7 @@
                 <w:sz w:val="22"/>
                 <w:szCs w:val="22"/>
               </w:rPr>
-              <w:t>Toast message</w:t>
+              <w:t>In red, under the text box</w:t>
             </w:r>
           </w:p>
         </w:tc>
@@ -16128,7 +16187,7 @@
                 <w:sz w:val="22"/>
                 <w:szCs w:val="22"/>
               </w:rPr>
-              <w:t>Deleting asset information successfully</w:t>
+              <w:t>Input value length &gt; max length</w:t>
             </w:r>
           </w:p>
         </w:tc>
@@ -16153,7 +16212,7 @@
                 <w:sz w:val="22"/>
                 <w:szCs w:val="22"/>
               </w:rPr>
-              <w:t xml:space="preserve">Delete asset(s) successfully. </w:t>
+              <w:t xml:space="preserve">Exceed max length of {max_length}. </w:t>
             </w:r>
           </w:p>
         </w:tc>
@@ -16178,8 +16237,7 @@
                 <w:sz w:val="22"/>
                 <w:szCs w:val="22"/>
               </w:rPr>
-              <w:lastRenderedPageBreak/>
-              <w:t>8</w:t>
+              <w:t>9</w:t>
             </w:r>
           </w:p>
         </w:tc>
@@ -16202,7 +16260,7 @@
                 <w:sz w:val="22"/>
                 <w:szCs w:val="22"/>
               </w:rPr>
-              <w:t>MSG08</w:t>
+              <w:t>MSG09</w:t>
             </w:r>
           </w:p>
         </w:tc>
@@ -16225,7 +16283,7 @@
                 <w:sz w:val="22"/>
                 <w:szCs w:val="22"/>
               </w:rPr>
-              <w:t>In red, under the text box</w:t>
+              <w:t>In line</w:t>
             </w:r>
           </w:p>
         </w:tc>
@@ -16248,7 +16306,7 @@
                 <w:sz w:val="22"/>
                 <w:szCs w:val="22"/>
               </w:rPr>
-              <w:t>Input value length &gt; max length</w:t>
+              <w:t>Username or password is not correct when clicking sign-in</w:t>
             </w:r>
           </w:p>
         </w:tc>
@@ -16273,157 +16331,7 @@
                 <w:sz w:val="22"/>
                 <w:szCs w:val="22"/>
               </w:rPr>
-              <w:t>Exceed max length of {</w:t>
-            </w:r>
-            <w:proofErr w:type="spellStart"/>
-            <w:r>
-              <w:rPr>
-                <w:rFonts w:ascii="Calibri" w:eastAsia="Calibri" w:hAnsi="Calibri" w:cs="Calibri"/>
-                <w:i/>
-                <w:sz w:val="22"/>
-                <w:szCs w:val="22"/>
-              </w:rPr>
-              <w:t>max_length</w:t>
-            </w:r>
-            <w:proofErr w:type="spellEnd"/>
-            <w:r>
-              <w:rPr>
-                <w:rFonts w:ascii="Calibri" w:eastAsia="Calibri" w:hAnsi="Calibri" w:cs="Calibri"/>
-                <w:i/>
-                <w:sz w:val="22"/>
-                <w:szCs w:val="22"/>
-              </w:rPr>
-              <w:t xml:space="preserve">}. </w:t>
-            </w:r>
-          </w:p>
-        </w:tc>
-      </w:tr>
-      <w:tr>
-        <w:tc>
-          <w:tcPr>
-            <w:tcW w:w="557" w:type="dxa"/>
-          </w:tcPr>
-          <w:p>
-            <w:pPr>
-              <w:spacing w:before="60" w:after="60"/>
-              <w:rPr>
-                <w:rFonts w:ascii="Calibri" w:eastAsia="Calibri" w:hAnsi="Calibri" w:cs="Calibri"/>
-                <w:sz w:val="22"/>
-                <w:szCs w:val="22"/>
-              </w:rPr>
-            </w:pPr>
-            <w:r>
-              <w:rPr>
-                <w:rFonts w:ascii="Calibri" w:eastAsia="Calibri" w:hAnsi="Calibri" w:cs="Calibri"/>
-                <w:sz w:val="22"/>
-                <w:szCs w:val="22"/>
-              </w:rPr>
-              <w:t>9</w:t>
-            </w:r>
-          </w:p>
-        </w:tc>
-        <w:tc>
-          <w:tcPr>
-            <w:tcW w:w="1122" w:type="dxa"/>
-          </w:tcPr>
-          <w:p>
-            <w:pPr>
-              <w:spacing w:before="60" w:after="60"/>
-              <w:rPr>
-                <w:rFonts w:ascii="Calibri" w:eastAsia="Calibri" w:hAnsi="Calibri" w:cs="Calibri"/>
-                <w:sz w:val="22"/>
-                <w:szCs w:val="22"/>
-              </w:rPr>
-            </w:pPr>
-            <w:r>
-              <w:rPr>
-                <w:rFonts w:ascii="Calibri" w:eastAsia="Calibri" w:hAnsi="Calibri" w:cs="Calibri"/>
-                <w:sz w:val="22"/>
-                <w:szCs w:val="22"/>
-              </w:rPr>
-              <w:t>MSG09</w:t>
-            </w:r>
-          </w:p>
-        </w:tc>
-        <w:tc>
-          <w:tcPr>
-            <w:tcW w:w="1466" w:type="dxa"/>
-          </w:tcPr>
-          <w:p>
-            <w:pPr>
-              <w:spacing w:before="60" w:after="60"/>
-              <w:rPr>
-                <w:rFonts w:ascii="Calibri" w:eastAsia="Calibri" w:hAnsi="Calibri" w:cs="Calibri"/>
-                <w:sz w:val="22"/>
-                <w:szCs w:val="22"/>
-              </w:rPr>
-            </w:pPr>
-            <w:r>
-              <w:rPr>
-                <w:rFonts w:ascii="Calibri" w:eastAsia="Calibri" w:hAnsi="Calibri" w:cs="Calibri"/>
-                <w:sz w:val="22"/>
-                <w:szCs w:val="22"/>
-              </w:rPr>
-              <w:t>In line</w:t>
-            </w:r>
-          </w:p>
-        </w:tc>
-        <w:tc>
-          <w:tcPr>
-            <w:tcW w:w="3038" w:type="dxa"/>
-          </w:tcPr>
-          <w:p>
-            <w:pPr>
-              <w:spacing w:before="60" w:after="60"/>
-              <w:rPr>
-                <w:rFonts w:ascii="Calibri" w:eastAsia="Calibri" w:hAnsi="Calibri" w:cs="Calibri"/>
-                <w:sz w:val="22"/>
-                <w:szCs w:val="22"/>
-              </w:rPr>
-            </w:pPr>
-            <w:r>
-              <w:rPr>
-                <w:rFonts w:ascii="Calibri" w:eastAsia="Calibri" w:hAnsi="Calibri" w:cs="Calibri"/>
-                <w:sz w:val="22"/>
-                <w:szCs w:val="22"/>
-              </w:rPr>
-              <w:t>Username or password is not correct when clicking sign-in</w:t>
-            </w:r>
-          </w:p>
-        </w:tc>
-        <w:tc>
-          <w:tcPr>
-            <w:tcW w:w="2964" w:type="dxa"/>
-          </w:tcPr>
-          <w:p>
-            <w:pPr>
-              <w:spacing w:before="60" w:after="60"/>
-              <w:rPr>
-                <w:rFonts w:ascii="Calibri" w:eastAsia="Calibri" w:hAnsi="Calibri" w:cs="Calibri"/>
-                <w:i/>
-                <w:sz w:val="22"/>
-                <w:szCs w:val="22"/>
-              </w:rPr>
-            </w:pPr>
-            <w:proofErr w:type="spellStart"/>
-            <w:r>
-              <w:rPr>
-                <w:rFonts w:ascii="Calibri" w:eastAsia="Calibri" w:hAnsi="Calibri" w:cs="Calibri"/>
-                <w:i/>
-                <w:sz w:val="22"/>
-                <w:szCs w:val="22"/>
-              </w:rPr>
-              <w:t>Incorrrect</w:t>
-            </w:r>
-            <w:proofErr w:type="spellEnd"/>
-            <w:r>
-              <w:rPr>
-                <w:rFonts w:ascii="Calibri" w:eastAsia="Calibri" w:hAnsi="Calibri" w:cs="Calibri"/>
-                <w:i/>
-                <w:sz w:val="22"/>
-                <w:szCs w:val="22"/>
-              </w:rPr>
-              <w:t xml:space="preserve"> user name or password. Please check again.</w:t>
+              <w:t>Incorrrect user name or password. Please check again.</w:t>
             </w:r>
           </w:p>
         </w:tc>

</xml_diff>